<commit_message>
Added Gateway Dragon board 410C source code
- Added source code for dragon board 410C at
  IoT_Gateway/growhouse/gateway-db410c/apps_proc/sources/
  directory.
- Added SDK for gateway growhouse-server at
  IoT_Gateway/growhouse/end-devices/gecko_sdk_suite/
  directory.

- Added documents which explains steps to compile
  and generate binaries for gateway at
  Documents/Gateway_Firmware_Build_Guide.docx
  directory.

Signed-off-by: eInfochips <einfochips@einfochips.com>
</commit_message>
<xml_diff>
--- a/Documents/Gateway_Firmware_Build_Guide.docx
+++ b/Documents/Gateway_Firmware_Build_Guide.docx
@@ -184,6 +184,7 @@
           <w:lang w:val="en-US"/>
         </w:rPr>
       </w:pPr>
+      <w:proofErr w:type="spellStart"/>
       <w:r>
         <w:rPr>
           <w:b/>
@@ -192,6 +193,7 @@
         </w:rPr>
         <w:t>Growhouse</w:t>
       </w:r>
+      <w:proofErr w:type="spellEnd"/>
     </w:p>
     <w:p>
       <w:pPr>
@@ -554,7 +556,7 @@
         <w:rPr>
           <w:noProof/>
         </w:rPr>
-        <w:t>2019</w:t>
+        <w:t>2020</w:t>
       </w:r>
       <w:r>
         <w:fldChar w:fldCharType="end"/>
@@ -586,15 +588,22 @@
     </w:p>
     <w:p>
       <w:pPr>
-        <w:suppressAutoHyphens w:val="0"/>
-        <w:jc w:val="left"/>
+        <w:jc w:val="center"/>
       </w:pPr>
       <w:r>
         <w:br w:type="page"/>
       </w:r>
       <w:r>
+        <w:rPr>
+          <w:b/>
+          <w:bCs/>
+          <w:sz w:val="32"/>
+        </w:rPr>
         <w:lastRenderedPageBreak/>
-        <w:t xml:space="preserve">Contents </w:t>
+        <w:t>Contents</w:t>
+      </w:r>
+      <w:r>
+        <w:t xml:space="preserve"> </w:t>
       </w:r>
     </w:p>
     <w:p>
@@ -1072,6 +1081,8 @@
           <w:sz w:val="32"/>
         </w:rPr>
       </w:pPr>
+      <w:bookmarkStart w:id="0" w:name="_GoBack"/>
+      <w:bookmarkEnd w:id="0"/>
       <w:r>
         <w:rPr>
           <w:b/>
@@ -1145,12 +1156,12 @@
         </w:tabs>
         <w:ind w:left="360" w:hanging="360"/>
       </w:pPr>
-      <w:bookmarkStart w:id="0" w:name="_Toc5720567"/>
+      <w:bookmarkStart w:id="1" w:name="_Toc5720567"/>
       <w:r>
         <w:lastRenderedPageBreak/>
         <w:t>Introduction</w:t>
       </w:r>
-      <w:bookmarkEnd w:id="0"/>
+      <w:bookmarkEnd w:id="1"/>
       <w:r>
         <w:t xml:space="preserve"> </w:t>
       </w:r>
@@ -1186,7 +1197,21 @@
         <w:rPr>
           <w:lang w:val="en-US"/>
         </w:rPr>
-        <w:t xml:space="preserve"> GrowHouse gateway board.</w:t>
+        <w:t xml:space="preserve"> </w:t>
+      </w:r>
+      <w:proofErr w:type="spellStart"/>
+      <w:r>
+        <w:rPr>
+          <w:lang w:val="en-US"/>
+        </w:rPr>
+        <w:t>GrowHouse</w:t>
+      </w:r>
+      <w:proofErr w:type="spellEnd"/>
+      <w:r>
+        <w:rPr>
+          <w:lang w:val="en-US"/>
+        </w:rPr>
+        <w:t xml:space="preserve"> gateway board.</w:t>
       </w:r>
     </w:p>
     <w:p>
@@ -1205,12 +1230,12 @@
           <w:numId w:val="2"/>
         </w:numPr>
       </w:pPr>
-      <w:bookmarkStart w:id="1" w:name="_Toc5720568"/>
+      <w:bookmarkStart w:id="2" w:name="_Toc5720568"/>
       <w:r>
         <w:lastRenderedPageBreak/>
         <w:t>PRErequisite</w:t>
       </w:r>
-      <w:bookmarkEnd w:id="1"/>
+      <w:bookmarkEnd w:id="2"/>
     </w:p>
     <w:p>
       <w:pPr>
@@ -1220,11 +1245,16 @@
           <w:numId w:val="2"/>
         </w:numPr>
       </w:pPr>
-      <w:bookmarkStart w:id="2" w:name="_Toc1561467"/>
+      <w:bookmarkStart w:id="3" w:name="_Toc1561467"/>
       <w:r>
         <w:t>Hardware prerequisite</w:t>
       </w:r>
-      <w:bookmarkEnd w:id="2"/>
+      <w:bookmarkEnd w:id="3"/>
+    </w:p>
+    <w:p>
+      <w:r>
+        <w:t>Host machine: Linux OS</w:t>
+      </w:r>
     </w:p>
     <w:p>
       <w:r>
@@ -1281,11 +1311,11 @@
           <w:numId w:val="2"/>
         </w:numPr>
       </w:pPr>
-      <w:bookmarkStart w:id="3" w:name="_Toc5720569"/>
+      <w:bookmarkStart w:id="4" w:name="_Toc5720569"/>
       <w:r>
         <w:t>Software Prerequisite</w:t>
       </w:r>
-      <w:bookmarkEnd w:id="3"/>
+      <w:bookmarkEnd w:id="4"/>
     </w:p>
     <w:p>
       <w:pPr>
@@ -1349,6 +1379,12 @@
         <w:rPr>
           <w:lang w:val="en-US"/>
         </w:rPr>
+        <w:t xml:space="preserve"> is MUST</w:t>
+      </w:r>
+      <w:r>
+        <w:rPr>
+          <w:lang w:val="en-US"/>
+        </w:rPr>
         <w:t xml:space="preserve"> with </w:t>
       </w:r>
       <w:r>
@@ -1520,12 +1556,23 @@
         </w:rPr>
         <w:t xml:space="preserve">$ </w:t>
       </w:r>
+      <w:proofErr w:type="spellStart"/>
+      <w:proofErr w:type="gramStart"/>
       <w:r>
         <w:rPr>
           <w:b/>
           <w:lang w:val="en-US"/>
         </w:rPr>
-        <w:t>sudo apt-get install curl</w:t>
+        <w:t>sudo</w:t>
+      </w:r>
+      <w:proofErr w:type="spellEnd"/>
+      <w:proofErr w:type="gramEnd"/>
+      <w:r>
+        <w:rPr>
+          <w:b/>
+          <w:lang w:val="en-US"/>
+        </w:rPr>
+        <w:t xml:space="preserve"> apt-get install curl</w:t>
       </w:r>
     </w:p>
     <w:p>
@@ -1624,6 +1671,8 @@
         </w:rPr>
         <w:t xml:space="preserve">$ </w:t>
       </w:r>
+      <w:proofErr w:type="spellStart"/>
+      <w:proofErr w:type="gramStart"/>
       <w:r>
         <w:rPr>
           <w:b/>
@@ -1631,7 +1680,18 @@
           <w:szCs w:val="20"/>
           <w:lang w:eastAsia="en-US"/>
         </w:rPr>
-        <w:t>sudo apt-ge</w:t>
+        <w:t>sudo</w:t>
+      </w:r>
+      <w:proofErr w:type="spellEnd"/>
+      <w:proofErr w:type="gramEnd"/>
+      <w:r>
+        <w:rPr>
+          <w:b/>
+          <w:color w:val="00000A"/>
+          <w:szCs w:val="20"/>
+          <w:lang w:eastAsia="en-US"/>
+        </w:rPr>
+        <w:t xml:space="preserve"> apt-ge</w:t>
       </w:r>
       <w:r>
         <w:rPr>
@@ -1672,7 +1732,25 @@
           <w:szCs w:val="20"/>
           <w:lang w:eastAsia="en-US"/>
         </w:rPr>
-        <w:t xml:space="preserve">If Ubuntu version is lower </w:t>
+        <w:t xml:space="preserve">If Ubuntu version </w:t>
+      </w:r>
+      <w:proofErr w:type="gramStart"/>
+      <w:r>
+        <w:rPr>
+          <w:color w:val="00000A"/>
+          <w:szCs w:val="20"/>
+          <w:lang w:eastAsia="en-US"/>
+        </w:rPr>
+        <w:t>is</w:t>
+      </w:r>
+      <w:proofErr w:type="gramEnd"/>
+      <w:r>
+        <w:rPr>
+          <w:color w:val="00000A"/>
+          <w:szCs w:val="20"/>
+          <w:lang w:eastAsia="en-US"/>
+        </w:rPr>
+        <w:t xml:space="preserve"> lower </w:t>
       </w:r>
       <w:r>
         <w:rPr>
@@ -1722,6 +1800,8 @@
         </w:rPr>
         <w:t xml:space="preserve">$ </w:t>
       </w:r>
+      <w:proofErr w:type="spellStart"/>
+      <w:proofErr w:type="gramStart"/>
       <w:r>
         <w:rPr>
           <w:b/>
@@ -1729,7 +1809,18 @@
           <w:szCs w:val="20"/>
           <w:lang w:eastAsia="en-US"/>
         </w:rPr>
-        <w:t>mkdir ~/bin</w:t>
+        <w:t>mkdir</w:t>
+      </w:r>
+      <w:proofErr w:type="spellEnd"/>
+      <w:proofErr w:type="gramEnd"/>
+      <w:r>
+        <w:rPr>
+          <w:b/>
+          <w:color w:val="00000A"/>
+          <w:szCs w:val="20"/>
+          <w:lang w:eastAsia="en-US"/>
+        </w:rPr>
+        <w:t xml:space="preserve"> ~/bin</w:t>
       </w:r>
     </w:p>
     <w:p>
@@ -1809,6 +1900,8 @@
         </w:rPr>
         <w:t xml:space="preserve">$ </w:t>
       </w:r>
+      <w:proofErr w:type="spellStart"/>
+      <w:proofErr w:type="gramStart"/>
       <w:r>
         <w:rPr>
           <w:b/>
@@ -1816,7 +1909,38 @@
           <w:szCs w:val="20"/>
           <w:lang w:eastAsia="en-US"/>
         </w:rPr>
-        <w:t>chmod a+x ~/bin/repo</w:t>
+        <w:t>chmod</w:t>
+      </w:r>
+      <w:proofErr w:type="spellEnd"/>
+      <w:proofErr w:type="gramEnd"/>
+      <w:r>
+        <w:rPr>
+          <w:b/>
+          <w:color w:val="00000A"/>
+          <w:szCs w:val="20"/>
+          <w:lang w:eastAsia="en-US"/>
+        </w:rPr>
+        <w:t xml:space="preserve"> </w:t>
+      </w:r>
+      <w:proofErr w:type="spellStart"/>
+      <w:r>
+        <w:rPr>
+          <w:b/>
+          <w:color w:val="00000A"/>
+          <w:szCs w:val="20"/>
+          <w:lang w:eastAsia="en-US"/>
+        </w:rPr>
+        <w:t>a+x</w:t>
+      </w:r>
+      <w:proofErr w:type="spellEnd"/>
+      <w:r>
+        <w:rPr>
+          <w:b/>
+          <w:color w:val="00000A"/>
+          <w:szCs w:val="20"/>
+          <w:lang w:eastAsia="en-US"/>
+        </w:rPr>
+        <w:t xml:space="preserve"> ~/bin/repo</w:t>
       </w:r>
     </w:p>
     <w:p>
@@ -1842,6 +1966,7 @@
           <w:lang w:val="en-US"/>
         </w:rPr>
       </w:pPr>
+      <w:proofErr w:type="spellStart"/>
       <w:r>
         <w:rPr>
           <w:lang w:val="en-US"/>
@@ -1854,6 +1979,7 @@
         </w:rPr>
         <w:t>hrpath</w:t>
       </w:r>
+      <w:proofErr w:type="spellEnd"/>
     </w:p>
     <w:p>
       <w:pPr>
@@ -1874,6 +2000,7 @@
         </w:rPr>
         <w:t xml:space="preserve">You can install </w:t>
       </w:r>
+      <w:proofErr w:type="spellStart"/>
       <w:r>
         <w:rPr>
           <w:color w:val="00000A"/>
@@ -1882,6 +2009,7 @@
         </w:rPr>
         <w:t>chrpath</w:t>
       </w:r>
+      <w:proofErr w:type="spellEnd"/>
       <w:r>
         <w:rPr>
           <w:color w:val="00000A"/>
@@ -1910,6 +2038,8 @@
         </w:rPr>
         <w:t xml:space="preserve">$ </w:t>
       </w:r>
+      <w:proofErr w:type="spellStart"/>
+      <w:proofErr w:type="gramStart"/>
       <w:r>
         <w:rPr>
           <w:b/>
@@ -1917,8 +2047,10 @@
           <w:szCs w:val="20"/>
           <w:lang w:eastAsia="en-US"/>
         </w:rPr>
-        <w:t xml:space="preserve">sudo apt-get install </w:t>
-      </w:r>
+        <w:t>sudo</w:t>
+      </w:r>
+      <w:proofErr w:type="spellEnd"/>
+      <w:proofErr w:type="gramEnd"/>
       <w:r>
         <w:rPr>
           <w:b/>
@@ -1926,8 +2058,19 @@
           <w:szCs w:val="20"/>
           <w:lang w:eastAsia="en-US"/>
         </w:rPr>
+        <w:t xml:space="preserve"> apt-get install </w:t>
+      </w:r>
+      <w:proofErr w:type="spellStart"/>
+      <w:r>
+        <w:rPr>
+          <w:b/>
+          <w:color w:val="00000A"/>
+          <w:szCs w:val="20"/>
+          <w:lang w:eastAsia="en-US"/>
+        </w:rPr>
         <w:t>chrpath</w:t>
       </w:r>
+      <w:proofErr w:type="spellEnd"/>
     </w:p>
     <w:p>
       <w:pPr>
@@ -2014,6 +2157,8 @@
         </w:rPr>
         <w:t xml:space="preserve">$ </w:t>
       </w:r>
+      <w:proofErr w:type="spellStart"/>
+      <w:proofErr w:type="gramStart"/>
       <w:r>
         <w:rPr>
           <w:b/>
@@ -2021,7 +2166,18 @@
           <w:szCs w:val="20"/>
           <w:lang w:eastAsia="en-US"/>
         </w:rPr>
-        <w:t>sudo apt-ge</w:t>
+        <w:t>sudo</w:t>
+      </w:r>
+      <w:proofErr w:type="spellEnd"/>
+      <w:proofErr w:type="gramEnd"/>
+      <w:r>
+        <w:rPr>
+          <w:b/>
+          <w:color w:val="00000A"/>
+          <w:szCs w:val="20"/>
+          <w:lang w:eastAsia="en-US"/>
+        </w:rPr>
+        <w:t xml:space="preserve"> apt-ge</w:t>
       </w:r>
       <w:r>
         <w:rPr>
@@ -2056,12 +2212,14 @@
           <w:lang w:val="en-US"/>
         </w:rPr>
       </w:pPr>
+      <w:proofErr w:type="spellStart"/>
       <w:r>
         <w:rPr>
           <w:lang w:val="en-US"/>
         </w:rPr>
         <w:t>texinfo</w:t>
       </w:r>
+      <w:proofErr w:type="spellEnd"/>
       <w:r>
         <w:rPr>
           <w:lang w:val="en-US"/>
@@ -2088,6 +2246,7 @@
         </w:rPr>
         <w:t xml:space="preserve">You can install </w:t>
       </w:r>
+      <w:proofErr w:type="spellStart"/>
       <w:r>
         <w:rPr>
           <w:color w:val="00000A"/>
@@ -2096,6 +2255,7 @@
         </w:rPr>
         <w:t>texinfo</w:t>
       </w:r>
+      <w:proofErr w:type="spellEnd"/>
       <w:r>
         <w:rPr>
           <w:color w:val="00000A"/>
@@ -2124,6 +2284,8 @@
         </w:rPr>
         <w:t xml:space="preserve">$ </w:t>
       </w:r>
+      <w:proofErr w:type="spellStart"/>
+      <w:proofErr w:type="gramStart"/>
       <w:r>
         <w:rPr>
           <w:b/>
@@ -2131,8 +2293,10 @@
           <w:szCs w:val="20"/>
           <w:lang w:eastAsia="en-US"/>
         </w:rPr>
-        <w:t>sudo apt-ge</w:t>
-      </w:r>
+        <w:t>sudo</w:t>
+      </w:r>
+      <w:proofErr w:type="spellEnd"/>
+      <w:proofErr w:type="gramEnd"/>
       <w:r>
         <w:rPr>
           <w:b/>
@@ -2140,8 +2304,28 @@
           <w:szCs w:val="20"/>
           <w:lang w:eastAsia="en-US"/>
         </w:rPr>
-        <w:t>t install texinfo</w:t>
-      </w:r>
+        <w:t xml:space="preserve"> apt-ge</w:t>
+      </w:r>
+      <w:r>
+        <w:rPr>
+          <w:b/>
+          <w:color w:val="00000A"/>
+          <w:szCs w:val="20"/>
+          <w:lang w:eastAsia="en-US"/>
+        </w:rPr>
+        <w:t xml:space="preserve">t install </w:t>
+      </w:r>
+      <w:proofErr w:type="spellStart"/>
+      <w:r>
+        <w:rPr>
+          <w:b/>
+          <w:color w:val="00000A"/>
+          <w:szCs w:val="20"/>
+          <w:lang w:eastAsia="en-US"/>
+        </w:rPr>
+        <w:t>texinfo</w:t>
+      </w:r>
+      <w:proofErr w:type="spellEnd"/>
     </w:p>
     <w:p>
       <w:pPr>
@@ -2197,7 +2381,25 @@
           <w:szCs w:val="20"/>
           <w:lang w:eastAsia="en-US"/>
         </w:rPr>
-        <w:t>You can install pyton utilities using below command:</w:t>
+        <w:t xml:space="preserve">You can install </w:t>
+      </w:r>
+      <w:proofErr w:type="spellStart"/>
+      <w:r>
+        <w:rPr>
+          <w:color w:val="00000A"/>
+          <w:szCs w:val="20"/>
+          <w:lang w:eastAsia="en-US"/>
+        </w:rPr>
+        <w:t>pyton</w:t>
+      </w:r>
+      <w:proofErr w:type="spellEnd"/>
+      <w:r>
+        <w:rPr>
+          <w:color w:val="00000A"/>
+          <w:szCs w:val="20"/>
+          <w:lang w:eastAsia="en-US"/>
+        </w:rPr>
+        <w:t xml:space="preserve"> utilities using below command:</w:t>
       </w:r>
     </w:p>
     <w:p>
@@ -2220,6 +2422,8 @@
         </w:rPr>
         <w:t xml:space="preserve">$ </w:t>
       </w:r>
+      <w:proofErr w:type="spellStart"/>
+      <w:proofErr w:type="gramStart"/>
       <w:r>
         <w:rPr>
           <w:b/>
@@ -2227,7 +2431,18 @@
           <w:szCs w:val="20"/>
           <w:lang w:eastAsia="en-US"/>
         </w:rPr>
-        <w:t>sudo apt-get install python3</w:t>
+        <w:t>sudo</w:t>
+      </w:r>
+      <w:proofErr w:type="spellEnd"/>
+      <w:proofErr w:type="gramEnd"/>
+      <w:r>
+        <w:rPr>
+          <w:b/>
+          <w:color w:val="00000A"/>
+          <w:szCs w:val="20"/>
+          <w:lang w:eastAsia="en-US"/>
+        </w:rPr>
+        <w:t xml:space="preserve"> apt-get install python3</w:t>
       </w:r>
     </w:p>
     <w:p>
@@ -2250,6 +2465,8 @@
         </w:rPr>
         <w:t xml:space="preserve">$ </w:t>
       </w:r>
+      <w:proofErr w:type="spellStart"/>
+      <w:proofErr w:type="gramStart"/>
       <w:r>
         <w:rPr>
           <w:b/>
@@ -2257,7 +2474,18 @@
           <w:szCs w:val="20"/>
           <w:lang w:eastAsia="en-US"/>
         </w:rPr>
-        <w:t>sudo apt-get install python</w:t>
+        <w:t>sudo</w:t>
+      </w:r>
+      <w:proofErr w:type="spellEnd"/>
+      <w:proofErr w:type="gramEnd"/>
+      <w:r>
+        <w:rPr>
+          <w:b/>
+          <w:color w:val="00000A"/>
+          <w:szCs w:val="20"/>
+          <w:lang w:eastAsia="en-US"/>
+        </w:rPr>
+        <w:t xml:space="preserve"> apt-get install python</w:t>
       </w:r>
     </w:p>
     <w:p>
@@ -2280,6 +2508,8 @@
         </w:rPr>
         <w:t xml:space="preserve">$ </w:t>
       </w:r>
+      <w:proofErr w:type="spellStart"/>
+      <w:proofErr w:type="gramStart"/>
       <w:r>
         <w:rPr>
           <w:b/>
@@ -2287,7 +2517,18 @@
           <w:szCs w:val="20"/>
           <w:lang w:eastAsia="en-US"/>
         </w:rPr>
-        <w:t>sudo apt-get install python-minimal</w:t>
+        <w:t>sudo</w:t>
+      </w:r>
+      <w:proofErr w:type="spellEnd"/>
+      <w:proofErr w:type="gramEnd"/>
+      <w:r>
+        <w:rPr>
+          <w:b/>
+          <w:color w:val="00000A"/>
+          <w:szCs w:val="20"/>
+          <w:lang w:eastAsia="en-US"/>
+        </w:rPr>
+        <w:t xml:space="preserve"> apt-get install python-minimal</w:t>
       </w:r>
     </w:p>
     <w:p>
@@ -2300,205 +2541,6 @@
           <w:lang w:eastAsia="en-US"/>
         </w:rPr>
       </w:pPr>
-    </w:p>
-    <w:p>
-      <w:pPr>
-        <w:pStyle w:val="BodyText"/>
-        <w:numPr>
-          <w:ilvl w:val="0"/>
-          <w:numId w:val="19"/>
-        </w:numPr>
-        <w:rPr>
-          <w:lang w:val="en-US"/>
-        </w:rPr>
-      </w:pPr>
-      <w:r>
-        <w:rPr>
-          <w:lang w:val="en-US"/>
-        </w:rPr>
-        <w:t>Downlo</w:t>
-      </w:r>
-      <w:r>
-        <w:rPr>
-          <w:lang w:val="en-US"/>
-        </w:rPr>
-        <w:t>ad the Gateway_</w:t>
-      </w:r>
-      <w:r>
-        <w:rPr>
-          <w:lang w:val="en-US"/>
-        </w:rPr>
-        <w:t>Firmware</w:t>
-      </w:r>
-      <w:r>
-        <w:rPr>
-          <w:lang w:val="en-US"/>
-        </w:rPr>
-        <w:t xml:space="preserve">.zip </w:t>
-      </w:r>
-      <w:r>
-        <w:rPr>
-          <w:lang w:val="en-US"/>
-        </w:rPr>
-        <w:t>package</w:t>
-      </w:r>
-      <w:r>
-        <w:rPr>
-          <w:lang w:val="en-US"/>
-        </w:rPr>
-        <w:t xml:space="preserve"> from </w:t>
-      </w:r>
-      <w:r>
-        <w:rPr>
-          <w:lang w:val="en-US"/>
-        </w:rPr>
-        <w:t>FTP</w:t>
-      </w:r>
-      <w:r>
-        <w:rPr>
-          <w:lang w:val="en-US"/>
-        </w:rPr>
-        <w:t xml:space="preserve"> </w:t>
-      </w:r>
-      <w:r>
-        <w:rPr>
-          <w:lang w:val="en-US"/>
-        </w:rPr>
-        <w:t xml:space="preserve">Server </w:t>
-      </w:r>
-      <w:r>
-        <w:rPr>
-          <w:lang w:val="en-US"/>
-        </w:rPr>
-        <w:t>from below link.</w:t>
-      </w:r>
-    </w:p>
-    <w:p>
-      <w:pPr>
-        <w:pStyle w:val="BodyText"/>
-        <w:ind w:firstLine="1008"/>
-      </w:pPr>
-      <w:hyperlink r:id="rId9" w:history="1">
-        <w:r>
-          <w:rPr>
-            <w:rStyle w:val="Hyperlink"/>
-          </w:rPr>
-          <w:t>ftp://ftpserver.einfochips.com/Gateway-Firmware/</w:t>
-        </w:r>
-      </w:hyperlink>
-    </w:p>
-    <w:p>
-      <w:pPr>
-        <w:pStyle w:val="BodyText"/>
-        <w:ind w:firstLine="1008"/>
-        <w:rPr>
-          <w:rStyle w:val="VisitedInternetLink"/>
-          <w:color w:val="5B9BD5" w:themeColor="accent1"/>
-          <w:lang w:val="en-US"/>
-        </w:rPr>
-      </w:pPr>
-    </w:p>
-    <w:p>
-      <w:pPr>
-        <w:pStyle w:val="BodyText"/>
-        <w:ind w:left="1080"/>
-        <w:rPr>
-          <w:lang w:val="en-US"/>
-        </w:rPr>
-      </w:pPr>
-      <w:r>
-        <w:rPr>
-          <w:lang w:val="en-US"/>
-        </w:rPr>
-        <w:t>Below is the credential for FTP server.</w:t>
-      </w:r>
-    </w:p>
-    <w:p>
-      <w:pPr>
-        <w:pStyle w:val="BodyText"/>
-        <w:ind w:left="1080"/>
-        <w:rPr>
-          <w:lang w:val="en-US"/>
-        </w:rPr>
-      </w:pPr>
-    </w:p>
-    <w:p>
-      <w:pPr>
-        <w:pStyle w:val="BodyText"/>
-        <w:ind w:left="1080"/>
-        <w:rPr>
-          <w:rFonts w:ascii="Verdana" w:hAnsi="Verdana"/>
-          <w:color w:val="212121"/>
-          <w:sz w:val="18"/>
-          <w:szCs w:val="18"/>
-          <w:shd w:val="clear" w:color="auto" w:fill="FFFFFF"/>
-        </w:rPr>
-      </w:pPr>
-      <w:r>
-        <w:rPr>
-          <w:lang w:val="en-US"/>
-        </w:rPr>
-        <w:t>Username:</w:t>
-      </w:r>
-      <w:r>
-        <w:rPr>
-          <w:lang w:val="en-US"/>
-        </w:rPr>
-        <w:t xml:space="preserve"> </w:t>
-      </w:r>
-      <w:r>
-        <w:rPr>
-          <w:rFonts w:ascii="Verdana" w:hAnsi="Verdana"/>
-          <w:color w:val="212121"/>
-          <w:sz w:val="18"/>
-          <w:szCs w:val="18"/>
-          <w:shd w:val="clear" w:color="auto" w:fill="FFFFFF"/>
-        </w:rPr>
-        <w:t>ae.growhouse</w:t>
-      </w:r>
-    </w:p>
-    <w:p>
-      <w:pPr>
-        <w:pStyle w:val="BodyText"/>
-        <w:ind w:left="1080"/>
-        <w:rPr>
-          <w:color w:val="5B9BD5" w:themeColor="accent1"/>
-          <w:u w:val="single"/>
-          <w:lang w:val="en-US"/>
-        </w:rPr>
-      </w:pPr>
-      <w:r>
-        <w:rPr>
-          <w:rFonts w:ascii="Verdana" w:hAnsi="Verdana"/>
-          <w:color w:val="212121"/>
-          <w:sz w:val="18"/>
-          <w:szCs w:val="18"/>
-          <w:shd w:val="clear" w:color="auto" w:fill="FFFFFF"/>
-          <w:lang w:val="en-US"/>
-        </w:rPr>
-        <w:t>Password:</w:t>
-      </w:r>
-      <w:r>
-        <w:rPr>
-          <w:rFonts w:ascii="Verdana" w:hAnsi="Verdana"/>
-          <w:color w:val="212121"/>
-          <w:sz w:val="18"/>
-          <w:szCs w:val="18"/>
-          <w:shd w:val="clear" w:color="auto" w:fill="FFFFFF"/>
-          <w:lang w:val="en-US"/>
-        </w:rPr>
-        <w:t xml:space="preserve"> </w:t>
-      </w:r>
-      <w:r>
-        <w:rPr>
-          <w:rFonts w:ascii="Verdana" w:hAnsi="Verdana"/>
-          <w:color w:val="212121"/>
-          <w:sz w:val="18"/>
-          <w:szCs w:val="18"/>
-          <w:shd w:val="clear" w:color="auto" w:fill="FFFFFF"/>
-        </w:rPr>
-        <w:t>%+fTk?*%dE</w:t>
-      </w:r>
     </w:p>
     <w:p>
       <w:pPr>
@@ -2562,7 +2604,7 @@
           <w:numId w:val="2"/>
         </w:numPr>
       </w:pPr>
-      <w:bookmarkStart w:id="4" w:name="_Toc5720570"/>
+      <w:bookmarkStart w:id="5" w:name="_Toc5720570"/>
       <w:r>
         <w:lastRenderedPageBreak/>
         <w:t xml:space="preserve">Build FIRMWARE IMAGE FOR </w:t>
@@ -2570,7 +2612,7 @@
       <w:r>
         <w:t>gateway board</w:t>
       </w:r>
-      <w:bookmarkEnd w:id="4"/>
+      <w:bookmarkEnd w:id="5"/>
     </w:p>
     <w:p>
       <w:pPr>
@@ -2588,11 +2630,11 @@
           <w:numId w:val="2"/>
         </w:numPr>
       </w:pPr>
-      <w:bookmarkStart w:id="5" w:name="_Toc5720571"/>
+      <w:bookmarkStart w:id="6" w:name="_Toc5720571"/>
       <w:r>
         <w:t>Software Steps</w:t>
       </w:r>
-      <w:bookmarkEnd w:id="5"/>
+      <w:bookmarkEnd w:id="6"/>
     </w:p>
     <w:p>
       <w:pPr>
@@ -2637,19 +2679,67 @@
         <w:rPr>
           <w:lang w:val="en-US"/>
         </w:rPr>
-        <w:t>Open terminal in linux</w:t>
-      </w:r>
+        <w:t xml:space="preserve">Open terminal in </w:t>
+      </w:r>
+      <w:proofErr w:type="spellStart"/>
       <w:r>
         <w:rPr>
           <w:lang w:val="en-US"/>
         </w:rPr>
-        <w:t xml:space="preserve"> and go to downloaded file path of Gateway_Firmware</w:t>
-      </w:r>
+        <w:t>linux</w:t>
+      </w:r>
+      <w:proofErr w:type="spellEnd"/>
       <w:r>
         <w:rPr>
           <w:lang w:val="en-US"/>
         </w:rPr>
-        <w:t>.zip</w:t>
+        <w:t xml:space="preserve"> and go to </w:t>
+      </w:r>
+      <w:r>
+        <w:rPr>
+          <w:lang w:val="en-US"/>
+        </w:rPr>
+        <w:t>directory where</w:t>
+      </w:r>
+      <w:r>
+        <w:rPr>
+          <w:lang w:val="en-US"/>
+        </w:rPr>
+        <w:t xml:space="preserve"> the </w:t>
+      </w:r>
+      <w:proofErr w:type="spellStart"/>
+      <w:r>
+        <w:rPr>
+          <w:lang w:val="en-US"/>
+        </w:rPr>
+        <w:t>growhouse</w:t>
+      </w:r>
+      <w:proofErr w:type="spellEnd"/>
+      <w:r>
+        <w:rPr>
+          <w:lang w:val="en-US"/>
+        </w:rPr>
+        <w:t xml:space="preserve"> repository </w:t>
+      </w:r>
+      <w:r>
+        <w:rPr>
+          <w:lang w:val="en-US"/>
+        </w:rPr>
+        <w:t xml:space="preserve">cloned from </w:t>
+      </w:r>
+      <w:proofErr w:type="spellStart"/>
+      <w:r>
+        <w:rPr>
+          <w:lang w:val="en-US"/>
+        </w:rPr>
+        <w:t>github</w:t>
+      </w:r>
+      <w:proofErr w:type="spellEnd"/>
+      <w:r>
+        <w:rPr>
+          <w:lang w:val="en-US"/>
+        </w:rPr>
+        <w:t>.</w:t>
       </w:r>
     </w:p>
     <w:p>
@@ -2657,50 +2747,60 @@
         <w:pStyle w:val="BodyText"/>
         <w:ind w:left="1080"/>
         <w:rPr>
-          <w:b/>
           <w:lang w:val="en-US"/>
         </w:rPr>
       </w:pPr>
-      <w:r>
+    </w:p>
+    <w:p>
+      <w:pPr>
+        <w:pStyle w:val="BodyText"/>
+        <w:numPr>
+          <w:ilvl w:val="0"/>
+          <w:numId w:val="7"/>
+        </w:numPr>
         <w:rPr>
           <w:lang w:val="en-US"/>
         </w:rPr>
-        <w:t xml:space="preserve">$ </w:t>
-      </w:r>
-      <w:r>
-        <w:rPr>
-          <w:b/>
+      </w:pPr>
+      <w:r>
+        <w:rPr>
           <w:lang w:val="en-US"/>
         </w:rPr>
-        <w:t>cd &lt;</w:t>
-      </w:r>
-      <w:r>
-        <w:rPr>
-          <w:b/>
+        <w:t xml:space="preserve">Go into </w:t>
+      </w:r>
+      <w:proofErr w:type="spellStart"/>
+      <w:r>
+        <w:rPr>
           <w:lang w:val="en-US"/>
         </w:rPr>
-        <w:t>d</w:t>
-      </w:r>
-      <w:r>
-        <w:rPr>
-          <w:b/>
+        <w:t>IoT_Gateway</w:t>
+      </w:r>
+      <w:proofErr w:type="spellEnd"/>
+      <w:r>
+        <w:rPr>
           <w:lang w:val="en-US"/>
         </w:rPr>
-        <w:t xml:space="preserve">ownloaded </w:t>
-      </w:r>
-      <w:r>
-        <w:rPr>
-          <w:b/>
+        <w:t>/</w:t>
+      </w:r>
+      <w:proofErr w:type="spellStart"/>
+      <w:r>
+        <w:rPr>
           <w:lang w:val="en-US"/>
         </w:rPr>
-        <w:t>file path</w:t>
-      </w:r>
-      <w:r>
-        <w:rPr>
-          <w:b/>
+        <w:t>growhouse</w:t>
+      </w:r>
+      <w:proofErr w:type="spellEnd"/>
+      <w:r>
+        <w:rPr>
           <w:lang w:val="en-US"/>
         </w:rPr>
-        <w:t>&gt;</w:t>
+        <w:t>/gateway-db410c</w:t>
+      </w:r>
+      <w:r>
+        <w:rPr>
+          <w:lang w:val="en-US"/>
+        </w:rPr>
+        <w:t xml:space="preserve"> directory</w:t>
       </w:r>
     </w:p>
     <w:p>
@@ -2708,7 +2808,81 @@
         <w:pStyle w:val="BodyText"/>
         <w:ind w:left="1080"/>
         <w:rPr>
+          <w:i/>
           <w:lang w:val="en-US"/>
+        </w:rPr>
+      </w:pPr>
+      <w:r>
+        <w:rPr>
+          <w:i/>
+          <w:lang w:val="en-US"/>
+        </w:rPr>
+        <w:t xml:space="preserve">$ </w:t>
+      </w:r>
+      <w:proofErr w:type="gramStart"/>
+      <w:r>
+        <w:rPr>
+          <w:i/>
+          <w:lang w:val="en-US"/>
+        </w:rPr>
+        <w:t>cd</w:t>
+      </w:r>
+      <w:proofErr w:type="gramEnd"/>
+      <w:r>
+        <w:rPr>
+          <w:i/>
+          <w:lang w:val="en-US"/>
+        </w:rPr>
+        <w:t xml:space="preserve"> </w:t>
+      </w:r>
+      <w:r>
+        <w:rPr>
+          <w:i/>
+          <w:lang w:val="en-US"/>
+        </w:rPr>
+        <w:t xml:space="preserve">{GitHub repository}/ </w:t>
+      </w:r>
+      <w:proofErr w:type="spellStart"/>
+      <w:r>
+        <w:rPr>
+          <w:i/>
+          <w:lang w:val="en-US"/>
+        </w:rPr>
+        <w:t>IoT_Gateway</w:t>
+      </w:r>
+      <w:proofErr w:type="spellEnd"/>
+      <w:r>
+        <w:rPr>
+          <w:i/>
+          <w:lang w:val="en-US"/>
+        </w:rPr>
+        <w:t>/</w:t>
+      </w:r>
+      <w:proofErr w:type="spellStart"/>
+      <w:r>
+        <w:rPr>
+          <w:i/>
+          <w:lang w:val="en-US"/>
+        </w:rPr>
+        <w:t>growhouse</w:t>
+      </w:r>
+      <w:proofErr w:type="spellEnd"/>
+      <w:r>
+        <w:rPr>
+          <w:i/>
+          <w:lang w:val="en-US"/>
+        </w:rPr>
+        <w:t>/gateway-db410c directory</w:t>
+      </w:r>
+    </w:p>
+    <w:p>
+      <w:pPr>
+        <w:suppressAutoHyphens w:val="0"/>
+        <w:jc w:val="left"/>
+        <w:rPr>
+          <w:color w:val="00000A"/>
+          <w:szCs w:val="20"/>
+          <w:lang w:eastAsia="en-US"/>
         </w:rPr>
       </w:pPr>
     </w:p>
@@ -2733,55 +2907,7 @@
           <w:szCs w:val="20"/>
           <w:lang w:eastAsia="en-US"/>
         </w:rPr>
-        <w:t>E</w:t>
-      </w:r>
-      <w:r>
-        <w:rPr>
-          <w:color w:val="00000A"/>
-          <w:szCs w:val="20"/>
-          <w:lang w:eastAsia="en-US"/>
-        </w:rPr>
-        <w:t>xtract the Gateway_Firmware</w:t>
-      </w:r>
-      <w:r>
-        <w:rPr>
-          <w:color w:val="00000A"/>
-          <w:szCs w:val="20"/>
-          <w:lang w:eastAsia="en-US"/>
-        </w:rPr>
-        <w:t>.zip.</w:t>
-      </w:r>
-      <w:r>
-        <w:rPr>
-          <w:color w:val="00000A"/>
-          <w:szCs w:val="20"/>
-          <w:lang w:eastAsia="en-US"/>
-        </w:rPr>
-        <w:t xml:space="preserve"> </w:t>
-      </w:r>
-      <w:r>
-        <w:rPr>
-          <w:color w:val="00000A"/>
-          <w:szCs w:val="20"/>
-          <w:lang w:eastAsia="en-US"/>
-        </w:rPr>
-        <w:t>Firmware</w:t>
-      </w:r>
-      <w:r>
-        <w:rPr>
-          <w:color w:val="00000A"/>
-          <w:szCs w:val="20"/>
-          <w:lang w:eastAsia="en-US"/>
-        </w:rPr>
-        <w:t xml:space="preserve"> source code </w:t>
-      </w:r>
-      <w:r>
-        <w:rPr>
-          <w:color w:val="00000A"/>
-          <w:szCs w:val="20"/>
-          <w:lang w:eastAsia="en-US"/>
-        </w:rPr>
-        <w:t>will extract in growhouse directory.</w:t>
+        <w:t>Run build.sh directory present into gateway-db410c directory.</w:t>
       </w:r>
     </w:p>
     <w:p>
@@ -2791,53 +2917,20 @@
         <w:ind w:left="1080"/>
         <w:jc w:val="left"/>
         <w:rPr>
-          <w:color w:val="00000A"/>
-          <w:szCs w:val="20"/>
-          <w:lang w:eastAsia="en-US"/>
-        </w:rPr>
-      </w:pPr>
-      <w:r>
-        <w:rPr>
-          <w:color w:val="00000A"/>
-          <w:szCs w:val="20"/>
-          <w:lang w:eastAsia="en-US"/>
-        </w:rPr>
-        <w:t>$</w:t>
-      </w:r>
-      <w:r>
-        <w:rPr>
-          <w:color w:val="00000A"/>
-          <w:szCs w:val="20"/>
-          <w:lang w:eastAsia="en-US"/>
-        </w:rPr>
-        <w:t xml:space="preserve"> </w:t>
-      </w:r>
-      <w:r>
-        <w:rPr>
-          <w:b/>
-          <w:color w:val="00000A"/>
-          <w:szCs w:val="20"/>
-          <w:lang w:eastAsia="en-US"/>
-        </w:rPr>
-        <w:t xml:space="preserve">unzip </w:t>
-      </w:r>
-      <w:r>
-        <w:rPr>
-          <w:b/>
-          <w:color w:val="00000A"/>
-          <w:szCs w:val="20"/>
-          <w:lang w:eastAsia="en-US"/>
-        </w:rPr>
-        <w:t>Gateway_Firmware</w:t>
-      </w:r>
-      <w:r>
-        <w:rPr>
-          <w:b/>
-          <w:color w:val="00000A"/>
-          <w:szCs w:val="20"/>
-          <w:lang w:eastAsia="en-US"/>
-        </w:rPr>
-        <w:t>.zip</w:t>
+          <w:i/>
+          <w:color w:val="00000A"/>
+          <w:szCs w:val="20"/>
+          <w:lang w:eastAsia="en-US"/>
+        </w:rPr>
+      </w:pPr>
+      <w:r>
+        <w:rPr>
+          <w:i/>
+          <w:color w:val="00000A"/>
+          <w:szCs w:val="20"/>
+          <w:lang w:eastAsia="en-US"/>
+        </w:rPr>
+        <w:t>$ ./build.sh</w:t>
       </w:r>
     </w:p>
     <w:p>
@@ -2874,23 +2967,23 @@
           <w:szCs w:val="20"/>
           <w:lang w:eastAsia="en-US"/>
         </w:rPr>
-        <w:t xml:space="preserve">Follow </w:t>
-      </w:r>
-      <w:r>
-        <w:rPr>
-          <w:color w:val="00000A"/>
-          <w:szCs w:val="20"/>
-          <w:lang w:eastAsia="en-US"/>
-        </w:rPr>
-        <w:t>apps_proc</w:t>
-      </w:r>
-      <w:r>
-        <w:rPr>
-          <w:color w:val="00000A"/>
-          <w:szCs w:val="20"/>
-          <w:lang w:eastAsia="en-US"/>
-        </w:rPr>
-        <w:t xml:space="preserve"> directory into growhouse directory.</w:t>
+        <w:t>After successfully build,</w:t>
+      </w:r>
+      <w:r>
+        <w:rPr>
+          <w:color w:val="00000A"/>
+          <w:szCs w:val="20"/>
+          <w:lang w:eastAsia="en-US"/>
+        </w:rPr>
+        <w:t xml:space="preserve"> </w:t>
+      </w:r>
+      <w:r>
+        <w:rPr>
+          <w:color w:val="00000A"/>
+          <w:szCs w:val="20"/>
+          <w:lang w:eastAsia="en-US"/>
+        </w:rPr>
+        <w:t>check generated firmware images in below directory.</w:t>
       </w:r>
     </w:p>
     <w:p>
@@ -2900,61 +2993,274 @@
         <w:ind w:left="1080"/>
         <w:jc w:val="left"/>
         <w:rPr>
-          <w:color w:val="00000A"/>
-          <w:szCs w:val="20"/>
-          <w:lang w:eastAsia="en-US"/>
-        </w:rPr>
-      </w:pPr>
-      <w:r>
-        <w:rPr>
-          <w:color w:val="00000A"/>
-          <w:szCs w:val="20"/>
-          <w:lang w:eastAsia="en-US"/>
-        </w:rPr>
-        <w:t>$</w:t>
-      </w:r>
-      <w:r>
-        <w:rPr>
-          <w:color w:val="00000A"/>
-          <w:szCs w:val="20"/>
-          <w:lang w:eastAsia="en-US"/>
-        </w:rPr>
-        <w:t>.</w:t>
-      </w:r>
-      <w:r>
-        <w:rPr>
+          <w:i/>
+          <w:color w:val="00000A"/>
+          <w:szCs w:val="20"/>
+          <w:lang w:eastAsia="en-US"/>
+        </w:rPr>
+      </w:pPr>
+      <w:r>
+        <w:rPr>
+          <w:i/>
+          <w:color w:val="00000A"/>
+          <w:szCs w:val="20"/>
+          <w:lang w:eastAsia="en-US"/>
+        </w:rPr>
+        <w:t xml:space="preserve">$ </w:t>
+      </w:r>
+      <w:proofErr w:type="gramStart"/>
+      <w:r>
+        <w:rPr>
+          <w:i/>
+          <w:color w:val="00000A"/>
+          <w:szCs w:val="20"/>
+          <w:lang w:eastAsia="en-US"/>
+        </w:rPr>
+        <w:t>cd</w:t>
+      </w:r>
+      <w:proofErr w:type="gramEnd"/>
+      <w:r>
+        <w:rPr>
+          <w:i/>
           <w:color w:val="00000A"/>
           <w:szCs w:val="20"/>
           <w:lang w:eastAsia="en-US"/>
         </w:rPr>
         <w:t xml:space="preserve"> </w:t>
       </w:r>
-      <w:r>
-        <w:rPr>
-          <w:b/>
-          <w:color w:val="00000A"/>
-          <w:szCs w:val="20"/>
-          <w:lang w:eastAsia="en-US"/>
-        </w:rPr>
-        <w:t>cd growhouse/</w:t>
-      </w:r>
-      <w:r>
-        <w:rPr>
-          <w:b/>
-          <w:color w:val="00000A"/>
-          <w:szCs w:val="20"/>
-          <w:lang w:eastAsia="en-US"/>
-        </w:rPr>
-        <w:t>gateway-db410c</w:t>
-      </w:r>
-      <w:r>
-        <w:rPr>
-          <w:b/>
-          <w:color w:val="00000A"/>
-          <w:szCs w:val="20"/>
-          <w:lang w:eastAsia="en-US"/>
-        </w:rPr>
-        <w:t>/apps_proc</w:t>
+      <w:proofErr w:type="spellStart"/>
+      <w:r>
+        <w:rPr>
+          <w:i/>
+          <w:color w:val="00000A"/>
+          <w:szCs w:val="20"/>
+          <w:lang w:eastAsia="en-US"/>
+        </w:rPr>
+        <w:t>apps_proc</w:t>
+      </w:r>
+      <w:proofErr w:type="spellEnd"/>
+      <w:r>
+        <w:rPr>
+          <w:i/>
+          <w:color w:val="00000A"/>
+          <w:szCs w:val="20"/>
+          <w:lang w:eastAsia="en-US"/>
+        </w:rPr>
+        <w:t>/build/</w:t>
+      </w:r>
+      <w:proofErr w:type="spellStart"/>
+      <w:r>
+        <w:rPr>
+          <w:i/>
+          <w:color w:val="00000A"/>
+          <w:szCs w:val="20"/>
+          <w:lang w:eastAsia="en-US"/>
+        </w:rPr>
+        <w:t>tmp-glibc</w:t>
+      </w:r>
+      <w:proofErr w:type="spellEnd"/>
+      <w:r>
+        <w:rPr>
+          <w:i/>
+          <w:color w:val="00000A"/>
+          <w:szCs w:val="20"/>
+          <w:lang w:eastAsia="en-US"/>
+        </w:rPr>
+        <w:t>/</w:t>
+      </w:r>
+      <w:r>
+        <w:rPr>
+          <w:i/>
+          <w:color w:val="00000A"/>
+          <w:szCs w:val="20"/>
+          <w:lang w:eastAsia="en-US"/>
+        </w:rPr>
+        <w:t>deploy/</w:t>
+      </w:r>
+      <w:r>
+        <w:rPr>
+          <w:i/>
+          <w:color w:val="00000A"/>
+          <w:szCs w:val="20"/>
+          <w:lang w:eastAsia="en-US"/>
+        </w:rPr>
+        <w:t>images/dragonboard-410c/</w:t>
+      </w:r>
+    </w:p>
+    <w:p>
+      <w:pPr>
+        <w:pStyle w:val="ListParagraph"/>
+        <w:suppressAutoHyphens w:val="0"/>
+        <w:ind w:left="1080"/>
+        <w:jc w:val="left"/>
+        <w:rPr>
+          <w:i/>
+          <w:color w:val="00000A"/>
+          <w:szCs w:val="20"/>
+          <w:lang w:eastAsia="en-US"/>
+        </w:rPr>
+      </w:pPr>
+      <w:r>
+        <w:rPr>
+          <w:i/>
+          <w:color w:val="00000A"/>
+          <w:szCs w:val="20"/>
+          <w:lang w:eastAsia="en-US"/>
+        </w:rPr>
+        <w:t xml:space="preserve">$ </w:t>
+      </w:r>
+      <w:proofErr w:type="gramStart"/>
+      <w:r>
+        <w:rPr>
+          <w:i/>
+          <w:color w:val="00000A"/>
+          <w:szCs w:val="20"/>
+          <w:lang w:eastAsia="en-US"/>
+        </w:rPr>
+        <w:t>ls</w:t>
+      </w:r>
+      <w:proofErr w:type="gramEnd"/>
+    </w:p>
+    <w:p>
+      <w:pPr>
+        <w:pStyle w:val="ListParagraph"/>
+        <w:suppressAutoHyphens w:val="0"/>
+        <w:ind w:left="1080"/>
+        <w:jc w:val="left"/>
+        <w:rPr>
+          <w:color w:val="00000A"/>
+          <w:szCs w:val="20"/>
+          <w:lang w:eastAsia="en-US"/>
+        </w:rPr>
+      </w:pPr>
+    </w:p>
+    <w:p>
+      <w:pPr>
+        <w:pStyle w:val="ListParagraph"/>
+        <w:suppressAutoHyphens w:val="0"/>
+        <w:ind w:left="1080"/>
+        <w:jc w:val="left"/>
+        <w:rPr>
+          <w:color w:val="00000A"/>
+          <w:szCs w:val="20"/>
+          <w:lang w:eastAsia="en-US"/>
+        </w:rPr>
+      </w:pPr>
+      <w:r>
+        <w:rPr>
+          <w:color w:val="00000A"/>
+          <w:szCs w:val="20"/>
+          <w:lang w:eastAsia="en-US"/>
+        </w:rPr>
+        <w:t>Firmware image file</w:t>
+      </w:r>
+      <w:r>
+        <w:rPr>
+          <w:color w:val="00000A"/>
+          <w:szCs w:val="20"/>
+          <w:lang w:eastAsia="en-US"/>
+        </w:rPr>
+        <w:t xml:space="preserve"> </w:t>
+      </w:r>
+      <w:proofErr w:type="gramStart"/>
+      <w:r>
+        <w:rPr>
+          <w:color w:val="00000A"/>
+          <w:szCs w:val="20"/>
+          <w:lang w:eastAsia="en-US"/>
+        </w:rPr>
+        <w:t>will be generated</w:t>
+      </w:r>
+      <w:proofErr w:type="gramEnd"/>
+      <w:r>
+        <w:rPr>
+          <w:color w:val="00000A"/>
+          <w:szCs w:val="20"/>
+          <w:lang w:eastAsia="en-US"/>
+        </w:rPr>
+        <w:t xml:space="preserve"> as named below.</w:t>
+      </w:r>
+    </w:p>
+    <w:p>
+      <w:pPr>
+        <w:pStyle w:val="ListParagraph"/>
+        <w:numPr>
+          <w:ilvl w:val="0"/>
+          <w:numId w:val="13"/>
+        </w:numPr>
+        <w:suppressAutoHyphens w:val="0"/>
+        <w:jc w:val="left"/>
+        <w:rPr>
+          <w:color w:val="00000A"/>
+          <w:szCs w:val="20"/>
+          <w:lang w:eastAsia="en-US"/>
+        </w:rPr>
+      </w:pPr>
+      <w:r>
+        <w:rPr>
+          <w:color w:val="00000A"/>
+          <w:szCs w:val="20"/>
+          <w:lang w:eastAsia="en-US"/>
+        </w:rPr>
+        <w:t>b</w:t>
+      </w:r>
+      <w:r>
+        <w:rPr>
+          <w:color w:val="00000A"/>
+          <w:szCs w:val="20"/>
+          <w:lang w:eastAsia="en-US"/>
+        </w:rPr>
+        <w:t>oot-dragonboard-410c.img</w:t>
+      </w:r>
+    </w:p>
+    <w:p>
+      <w:pPr>
+        <w:pStyle w:val="ListParagraph"/>
+        <w:numPr>
+          <w:ilvl w:val="0"/>
+          <w:numId w:val="13"/>
+        </w:numPr>
+        <w:suppressAutoHyphens w:val="0"/>
+        <w:jc w:val="left"/>
+        <w:rPr>
+          <w:color w:val="00000A"/>
+          <w:szCs w:val="20"/>
+          <w:lang w:eastAsia="en-US"/>
+        </w:rPr>
+      </w:pPr>
+      <w:proofErr w:type="spellStart"/>
+      <w:r>
+        <w:rPr>
+          <w:color w:val="00000A"/>
+          <w:szCs w:val="20"/>
+          <w:lang w:eastAsia="en-US"/>
+        </w:rPr>
+        <w:t>emmc_appsboot.mbn</w:t>
+      </w:r>
+      <w:proofErr w:type="spellEnd"/>
+    </w:p>
+    <w:p>
+      <w:pPr>
+        <w:pStyle w:val="ListParagraph"/>
+        <w:numPr>
+          <w:ilvl w:val="0"/>
+          <w:numId w:val="13"/>
+        </w:numPr>
+        <w:suppressAutoHyphens w:val="0"/>
+        <w:jc w:val="left"/>
+        <w:rPr>
+          <w:color w:val="00000A"/>
+          <w:szCs w:val="20"/>
+          <w:lang w:eastAsia="en-US"/>
+        </w:rPr>
+      </w:pPr>
+      <w:r>
+        <w:rPr>
+          <w:color w:val="00000A"/>
+          <w:szCs w:val="20"/>
+          <w:lang w:eastAsia="en-US"/>
+        </w:rPr>
+        <w:t>rpb-console-image-dragonboard-410c.ext4.gz</w:t>
       </w:r>
     </w:p>
     <w:p>
@@ -2991,408 +3297,6 @@
           <w:szCs w:val="20"/>
           <w:lang w:eastAsia="en-US"/>
         </w:rPr>
-        <w:t xml:space="preserve">Run the </w:t>
-      </w:r>
-      <w:r>
-        <w:rPr>
-          <w:color w:val="00000A"/>
-          <w:szCs w:val="20"/>
-          <w:lang w:eastAsia="en-US"/>
-        </w:rPr>
-        <w:t>below command to generate gateway images.</w:t>
-      </w:r>
-    </w:p>
-    <w:p>
-      <w:pPr>
-        <w:pStyle w:val="ListParagraph"/>
-        <w:suppressAutoHyphens w:val="0"/>
-        <w:ind w:left="1080"/>
-        <w:jc w:val="left"/>
-        <w:rPr>
-          <w:color w:val="00000A"/>
-          <w:szCs w:val="20"/>
-          <w:lang w:eastAsia="en-US"/>
-        </w:rPr>
-      </w:pPr>
-      <w:r>
-        <w:rPr>
-          <w:color w:val="00000A"/>
-          <w:szCs w:val="20"/>
-          <w:lang w:eastAsia="en-US"/>
-        </w:rPr>
-        <w:t>$</w:t>
-      </w:r>
-      <w:r>
-        <w:rPr>
-          <w:color w:val="00000A"/>
-          <w:szCs w:val="20"/>
-          <w:lang w:eastAsia="en-US"/>
-        </w:rPr>
-        <w:t xml:space="preserve"> </w:t>
-      </w:r>
-      <w:r>
-        <w:rPr>
-          <w:b/>
-          <w:color w:val="00000A"/>
-          <w:szCs w:val="20"/>
-          <w:lang w:eastAsia="en-US"/>
-        </w:rPr>
-        <w:t>. setup-environment build</w:t>
-      </w:r>
-    </w:p>
-    <w:p>
-      <w:pPr>
-        <w:pStyle w:val="ListParagraph"/>
-        <w:suppressAutoHyphens w:val="0"/>
-        <w:ind w:left="1080"/>
-        <w:jc w:val="left"/>
-        <w:rPr>
-          <w:color w:val="00000A"/>
-          <w:szCs w:val="20"/>
-          <w:lang w:eastAsia="en-US"/>
-        </w:rPr>
-      </w:pPr>
-    </w:p>
-    <w:p>
-      <w:pPr>
-        <w:pStyle w:val="ListParagraph"/>
-        <w:suppressAutoHyphens w:val="0"/>
-        <w:ind w:left="1080"/>
-        <w:jc w:val="left"/>
-        <w:rPr>
-          <w:color w:val="00000A"/>
-          <w:szCs w:val="20"/>
-          <w:lang w:eastAsia="en-US"/>
-        </w:rPr>
-      </w:pPr>
-      <w:r>
-        <w:rPr>
-          <w:color w:val="00000A"/>
-          <w:szCs w:val="20"/>
-          <w:lang w:eastAsia="en-US"/>
-        </w:rPr>
-        <w:t>Here you will be redirected to build directory. Now run the below command to compile the source.</w:t>
-      </w:r>
-    </w:p>
-    <w:p>
-      <w:pPr>
-        <w:pStyle w:val="ListParagraph"/>
-        <w:suppressAutoHyphens w:val="0"/>
-        <w:ind w:left="1080"/>
-        <w:jc w:val="left"/>
-        <w:rPr>
-          <w:b/>
-          <w:color w:val="00000A"/>
-          <w:szCs w:val="20"/>
-          <w:lang w:eastAsia="en-US"/>
-        </w:rPr>
-      </w:pPr>
-      <w:r>
-        <w:rPr>
-          <w:color w:val="00000A"/>
-          <w:szCs w:val="20"/>
-          <w:lang w:eastAsia="en-US"/>
-        </w:rPr>
-        <w:t xml:space="preserve">$ </w:t>
-      </w:r>
-      <w:r>
-        <w:rPr>
-          <w:b/>
-          <w:color w:val="00000A"/>
-          <w:szCs w:val="20"/>
-          <w:lang w:eastAsia="en-US"/>
-        </w:rPr>
-        <w:t>bitbake rpb-console-image</w:t>
-      </w:r>
-    </w:p>
-    <w:p>
-      <w:pPr>
-        <w:pStyle w:val="ListParagraph"/>
-        <w:suppressAutoHyphens w:val="0"/>
-        <w:ind w:left="1080"/>
-        <w:jc w:val="left"/>
-        <w:rPr>
-          <w:color w:val="00000A"/>
-          <w:szCs w:val="20"/>
-          <w:lang w:eastAsia="en-US"/>
-        </w:rPr>
-      </w:pPr>
-    </w:p>
-    <w:p>
-      <w:pPr>
-        <w:pStyle w:val="ListParagraph"/>
-        <w:numPr>
-          <w:ilvl w:val="0"/>
-          <w:numId w:val="7"/>
-        </w:numPr>
-        <w:suppressAutoHyphens w:val="0"/>
-        <w:jc w:val="left"/>
-        <w:rPr>
-          <w:color w:val="00000A"/>
-          <w:szCs w:val="20"/>
-          <w:lang w:eastAsia="en-US"/>
-        </w:rPr>
-      </w:pPr>
-      <w:r>
-        <w:rPr>
-          <w:color w:val="00000A"/>
-          <w:szCs w:val="20"/>
-          <w:lang w:eastAsia="en-US"/>
-        </w:rPr>
-        <w:t>After successfully build,</w:t>
-      </w:r>
-      <w:r>
-        <w:rPr>
-          <w:color w:val="00000A"/>
-          <w:szCs w:val="20"/>
-          <w:lang w:eastAsia="en-US"/>
-        </w:rPr>
-        <w:t xml:space="preserve"> </w:t>
-      </w:r>
-      <w:r>
-        <w:rPr>
-          <w:color w:val="00000A"/>
-          <w:szCs w:val="20"/>
-          <w:lang w:eastAsia="en-US"/>
-        </w:rPr>
-        <w:t>check generated firmware images in below directory.</w:t>
-      </w:r>
-    </w:p>
-    <w:p>
-      <w:pPr>
-        <w:pStyle w:val="ListParagraph"/>
-        <w:suppressAutoHyphens w:val="0"/>
-        <w:ind w:left="1080"/>
-        <w:jc w:val="left"/>
-        <w:rPr>
-          <w:b/>
-          <w:color w:val="00000A"/>
-          <w:szCs w:val="20"/>
-          <w:lang w:eastAsia="en-US"/>
-        </w:rPr>
-      </w:pPr>
-      <w:r>
-        <w:rPr>
-          <w:color w:val="00000A"/>
-          <w:szCs w:val="20"/>
-          <w:lang w:eastAsia="en-US"/>
-        </w:rPr>
-        <w:t xml:space="preserve">$ </w:t>
-      </w:r>
-      <w:r>
-        <w:rPr>
-          <w:b/>
-          <w:color w:val="00000A"/>
-          <w:szCs w:val="20"/>
-          <w:lang w:eastAsia="en-US"/>
-        </w:rPr>
-        <w:t>cd tmp-glibc/</w:t>
-      </w:r>
-      <w:r>
-        <w:rPr>
-          <w:b/>
-          <w:color w:val="00000A"/>
-          <w:szCs w:val="20"/>
-          <w:lang w:eastAsia="en-US"/>
-        </w:rPr>
-        <w:t>deploy/</w:t>
-      </w:r>
-      <w:r>
-        <w:rPr>
-          <w:b/>
-          <w:color w:val="00000A"/>
-          <w:szCs w:val="20"/>
-          <w:lang w:eastAsia="en-US"/>
-        </w:rPr>
-        <w:t>images/dragonboard-410c/</w:t>
-      </w:r>
-    </w:p>
-    <w:p>
-      <w:pPr>
-        <w:pStyle w:val="ListParagraph"/>
-        <w:suppressAutoHyphens w:val="0"/>
-        <w:ind w:left="1080"/>
-        <w:jc w:val="left"/>
-        <w:rPr>
-          <w:color w:val="00000A"/>
-          <w:szCs w:val="20"/>
-          <w:lang w:eastAsia="en-US"/>
-        </w:rPr>
-      </w:pPr>
-      <w:r>
-        <w:rPr>
-          <w:color w:val="00000A"/>
-          <w:szCs w:val="20"/>
-          <w:lang w:eastAsia="en-US"/>
-        </w:rPr>
-        <w:t>$</w:t>
-      </w:r>
-      <w:r>
-        <w:rPr>
-          <w:b/>
-          <w:color w:val="00000A"/>
-          <w:szCs w:val="20"/>
-          <w:lang w:eastAsia="en-US"/>
-        </w:rPr>
-        <w:t xml:space="preserve"> ls</w:t>
-      </w:r>
-    </w:p>
-    <w:p>
-      <w:pPr>
-        <w:pStyle w:val="ListParagraph"/>
-        <w:suppressAutoHyphens w:val="0"/>
-        <w:ind w:left="1080"/>
-        <w:jc w:val="left"/>
-        <w:rPr>
-          <w:color w:val="00000A"/>
-          <w:szCs w:val="20"/>
-          <w:lang w:eastAsia="en-US"/>
-        </w:rPr>
-      </w:pPr>
-    </w:p>
-    <w:p>
-      <w:pPr>
-        <w:pStyle w:val="ListParagraph"/>
-        <w:suppressAutoHyphens w:val="0"/>
-        <w:ind w:left="1080"/>
-        <w:jc w:val="left"/>
-        <w:rPr>
-          <w:color w:val="00000A"/>
-          <w:szCs w:val="20"/>
-          <w:lang w:eastAsia="en-US"/>
-        </w:rPr>
-      </w:pPr>
-      <w:r>
-        <w:rPr>
-          <w:color w:val="00000A"/>
-          <w:szCs w:val="20"/>
-          <w:lang w:eastAsia="en-US"/>
-        </w:rPr>
-        <w:t>Firmware image file</w:t>
-      </w:r>
-      <w:r>
-        <w:rPr>
-          <w:color w:val="00000A"/>
-          <w:szCs w:val="20"/>
-          <w:lang w:eastAsia="en-US"/>
-        </w:rPr>
-        <w:t xml:space="preserve"> will be generated as named below.</w:t>
-      </w:r>
-    </w:p>
-    <w:p>
-      <w:pPr>
-        <w:pStyle w:val="ListParagraph"/>
-        <w:numPr>
-          <w:ilvl w:val="0"/>
-          <w:numId w:val="13"/>
-        </w:numPr>
-        <w:suppressAutoHyphens w:val="0"/>
-        <w:jc w:val="left"/>
-        <w:rPr>
-          <w:color w:val="00000A"/>
-          <w:szCs w:val="20"/>
-          <w:lang w:eastAsia="en-US"/>
-        </w:rPr>
-      </w:pPr>
-      <w:r>
-        <w:rPr>
-          <w:color w:val="00000A"/>
-          <w:szCs w:val="20"/>
-          <w:lang w:eastAsia="en-US"/>
-        </w:rPr>
-        <w:t>b</w:t>
-      </w:r>
-      <w:r>
-        <w:rPr>
-          <w:color w:val="00000A"/>
-          <w:szCs w:val="20"/>
-          <w:lang w:eastAsia="en-US"/>
-        </w:rPr>
-        <w:t>oot-dragonboard-410c.img</w:t>
-      </w:r>
-    </w:p>
-    <w:p>
-      <w:pPr>
-        <w:pStyle w:val="ListParagraph"/>
-        <w:numPr>
-          <w:ilvl w:val="0"/>
-          <w:numId w:val="13"/>
-        </w:numPr>
-        <w:suppressAutoHyphens w:val="0"/>
-        <w:jc w:val="left"/>
-        <w:rPr>
-          <w:color w:val="00000A"/>
-          <w:szCs w:val="20"/>
-          <w:lang w:eastAsia="en-US"/>
-        </w:rPr>
-      </w:pPr>
-      <w:r>
-        <w:rPr>
-          <w:color w:val="00000A"/>
-          <w:szCs w:val="20"/>
-          <w:lang w:eastAsia="en-US"/>
-        </w:rPr>
-        <w:t>emmc_appsboot.mbn</w:t>
-      </w:r>
-    </w:p>
-    <w:p>
-      <w:pPr>
-        <w:pStyle w:val="ListParagraph"/>
-        <w:numPr>
-          <w:ilvl w:val="0"/>
-          <w:numId w:val="13"/>
-        </w:numPr>
-        <w:suppressAutoHyphens w:val="0"/>
-        <w:jc w:val="left"/>
-        <w:rPr>
-          <w:color w:val="00000A"/>
-          <w:szCs w:val="20"/>
-          <w:lang w:eastAsia="en-US"/>
-        </w:rPr>
-      </w:pPr>
-      <w:r>
-        <w:rPr>
-          <w:color w:val="00000A"/>
-          <w:szCs w:val="20"/>
-          <w:lang w:eastAsia="en-US"/>
-        </w:rPr>
-        <w:t>rpb-console-image-dragonboard-410c.ext4.gz</w:t>
-      </w:r>
-    </w:p>
-    <w:p>
-      <w:pPr>
-        <w:pStyle w:val="ListParagraph"/>
-        <w:suppressAutoHyphens w:val="0"/>
-        <w:ind w:left="1080"/>
-        <w:jc w:val="left"/>
-        <w:rPr>
-          <w:color w:val="00000A"/>
-          <w:szCs w:val="20"/>
-          <w:lang w:eastAsia="en-US"/>
-        </w:rPr>
-      </w:pPr>
-    </w:p>
-    <w:p>
-      <w:pPr>
-        <w:pStyle w:val="ListParagraph"/>
-        <w:numPr>
-          <w:ilvl w:val="0"/>
-          <w:numId w:val="7"/>
-        </w:numPr>
-        <w:suppressAutoHyphens w:val="0"/>
-        <w:jc w:val="left"/>
-        <w:rPr>
-          <w:color w:val="00000A"/>
-          <w:szCs w:val="20"/>
-          <w:lang w:eastAsia="en-US"/>
-        </w:rPr>
-      </w:pPr>
-      <w:r>
-        <w:rPr>
-          <w:color w:val="00000A"/>
-          <w:szCs w:val="20"/>
-          <w:lang w:eastAsia="en-US"/>
-        </w:rPr>
         <w:t>Extract gateway fir</w:t>
       </w:r>
       <w:r>
@@ -3410,14 +3314,15 @@
         <w:ind w:left="72" w:firstLine="1008"/>
         <w:jc w:val="left"/>
         <w:rPr>
-          <w:b/>
-          <w:color w:val="00000A"/>
-          <w:szCs w:val="20"/>
-          <w:lang w:eastAsia="en-US"/>
-        </w:rPr>
-      </w:pPr>
-      <w:r>
-        <w:rPr>
+          <w:i/>
+          <w:color w:val="00000A"/>
+          <w:szCs w:val="20"/>
+          <w:lang w:eastAsia="en-US"/>
+        </w:rPr>
+      </w:pPr>
+      <w:r>
+        <w:rPr>
+          <w:i/>
           <w:color w:val="00000A"/>
           <w:szCs w:val="20"/>
           <w:lang w:eastAsia="en-US"/>
@@ -3426,20 +3331,34 @@
       </w:r>
       <w:r>
         <w:rPr>
+          <w:i/>
           <w:color w:val="00000A"/>
           <w:szCs w:val="20"/>
           <w:lang w:eastAsia="en-US"/>
         </w:rPr>
         <w:t xml:space="preserve"> </w:t>
       </w:r>
-      <w:r>
-        <w:rPr>
-          <w:b/>
-          <w:color w:val="00000A"/>
-          <w:szCs w:val="20"/>
-          <w:lang w:eastAsia="en-US"/>
-        </w:rPr>
-        <w:t>gunzip -f rpb-console-image-dragonboard-410c.ext4.gz</w:t>
+      <w:proofErr w:type="spellStart"/>
+      <w:proofErr w:type="gramStart"/>
+      <w:r>
+        <w:rPr>
+          <w:i/>
+          <w:color w:val="00000A"/>
+          <w:szCs w:val="20"/>
+          <w:lang w:eastAsia="en-US"/>
+        </w:rPr>
+        <w:t>gunzip</w:t>
+      </w:r>
+      <w:proofErr w:type="spellEnd"/>
+      <w:proofErr w:type="gramEnd"/>
+      <w:r>
+        <w:rPr>
+          <w:i/>
+          <w:color w:val="00000A"/>
+          <w:szCs w:val="20"/>
+          <w:lang w:eastAsia="en-US"/>
+        </w:rPr>
+        <w:t xml:space="preserve"> -f rpb-console-image-dragonboard-410c.ext4.gz</w:t>
       </w:r>
     </w:p>
     <w:p>
@@ -3467,368 +3386,50 @@
           <w:lang w:eastAsia="en-US"/>
         </w:rPr>
       </w:pPr>
-    </w:p>
-    <w:p>
-      <w:pPr>
-        <w:pStyle w:val="Heading1"/>
-        <w:numPr>
-          <w:ilvl w:val="0"/>
-          <w:numId w:val="2"/>
-        </w:numPr>
-      </w:pPr>
-      <w:r>
-        <w:lastRenderedPageBreak/>
-        <w:t>Flash Firmware Image On Gateway Board</w:t>
-      </w:r>
-    </w:p>
-    <w:p>
-      <w:pPr>
-        <w:pStyle w:val="BodyText"/>
-        <w:rPr>
-          <w:lang w:val="en-US"/>
-        </w:rPr>
-      </w:pPr>
-    </w:p>
-    <w:p>
-      <w:pPr>
-        <w:pStyle w:val="BodyText"/>
-        <w:ind w:left="432"/>
-        <w:rPr>
-          <w:lang w:val="en-US"/>
-        </w:rPr>
-      </w:pPr>
-      <w:r>
-        <w:rPr>
-          <w:lang w:val="en-US"/>
-        </w:rPr>
-        <w:t>Follow the steps mentioned in the Gateway flashing document “</w:t>
-      </w:r>
-      <w:hyperlink r:id="rId10" w:history="1">
-        <w:r>
-          <w:rPr>
-            <w:rStyle w:val="Hyperlink"/>
-            <w:lang w:val="en-US"/>
-          </w:rPr>
-          <w:t>Gateway Flashing Guide</w:t>
-        </w:r>
-      </w:hyperlink>
-      <w:r>
-        <w:rPr>
-          <w:lang w:val="en-US"/>
-        </w:rPr>
-        <w:t>”</w:t>
-      </w:r>
-    </w:p>
-    <w:p>
-      <w:pPr>
-        <w:pStyle w:val="BodyText"/>
-        <w:ind w:left="432"/>
-        <w:rPr>
-          <w:lang w:val="en-US"/>
-        </w:rPr>
-      </w:pPr>
-    </w:p>
-    <w:p>
-      <w:pPr>
-        <w:pStyle w:val="BodyText"/>
-        <w:ind w:left="432"/>
-        <w:rPr>
-          <w:lang w:val="en-US"/>
-        </w:rPr>
-      </w:pPr>
       <w:r>
         <w:rPr>
           <w:b/>
-          <w:lang w:val="en-US"/>
-        </w:rPr>
-        <w:t>Note:</w:t>
+          <w:color w:val="00000A"/>
+          <w:szCs w:val="20"/>
+          <w:lang w:eastAsia="en-US"/>
+        </w:rPr>
+        <w:t>Hence,</w:t>
       </w:r>
       <w:r>
         <w:rPr>
           <w:b/>
-          <w:lang w:val="en-US"/>
-        </w:rPr>
-        <w:t xml:space="preserve"> </w:t>
-      </w:r>
-      <w:r>
-        <w:rPr>
-          <w:lang w:val="en-US"/>
-        </w:rPr>
-        <w:t xml:space="preserve">After the Gateway Firmware build, firmware binaries will be generated </w:t>
-      </w:r>
-      <w:r>
-        <w:rPr>
-          <w:lang w:val="en-US"/>
-        </w:rPr>
-        <w:t>as below.</w:t>
-      </w:r>
-    </w:p>
-    <w:p>
-      <w:pPr>
-        <w:pStyle w:val="BodyText"/>
-        <w:ind w:left="432"/>
-        <w:rPr>
-          <w:lang w:val="en-US"/>
-        </w:rPr>
-      </w:pPr>
-    </w:p>
-    <w:p>
-      <w:pPr>
-        <w:pStyle w:val="ListParagraph"/>
-        <w:numPr>
-          <w:ilvl w:val="0"/>
-          <w:numId w:val="16"/>
-        </w:numPr>
-        <w:suppressAutoHyphens w:val="0"/>
-        <w:ind w:left="1872"/>
-        <w:jc w:val="left"/>
-        <w:rPr>
-          <w:color w:val="00000A"/>
-          <w:szCs w:val="20"/>
-          <w:lang w:eastAsia="en-US"/>
-        </w:rPr>
-      </w:pPr>
-      <w:r>
-        <w:rPr>
-          <w:color w:val="00000A"/>
-          <w:szCs w:val="20"/>
-          <w:lang w:eastAsia="en-US"/>
-        </w:rPr>
-        <w:t>boot-dragonboard-410c.img</w:t>
-      </w:r>
-    </w:p>
-    <w:p>
-      <w:pPr>
-        <w:pStyle w:val="ListParagraph"/>
-        <w:numPr>
-          <w:ilvl w:val="0"/>
-          <w:numId w:val="16"/>
-        </w:numPr>
-        <w:suppressAutoHyphens w:val="0"/>
-        <w:ind w:left="1872"/>
-        <w:jc w:val="left"/>
-        <w:rPr>
-          <w:color w:val="00000A"/>
-          <w:szCs w:val="20"/>
-          <w:lang w:eastAsia="en-US"/>
-        </w:rPr>
-      </w:pPr>
-      <w:r>
-        <w:rPr>
-          <w:color w:val="00000A"/>
-          <w:szCs w:val="20"/>
-          <w:lang w:eastAsia="en-US"/>
-        </w:rPr>
-        <w:t>emmc_appsboot.mbn</w:t>
-      </w:r>
-    </w:p>
-    <w:p>
-      <w:pPr>
-        <w:pStyle w:val="ListParagraph"/>
-        <w:numPr>
-          <w:ilvl w:val="0"/>
-          <w:numId w:val="16"/>
-        </w:numPr>
-        <w:suppressAutoHyphens w:val="0"/>
-        <w:ind w:left="1872"/>
-        <w:jc w:val="left"/>
-        <w:rPr>
-          <w:color w:val="00000A"/>
-          <w:szCs w:val="20"/>
-          <w:lang w:eastAsia="en-US"/>
-        </w:rPr>
-      </w:pPr>
-      <w:r>
-        <w:rPr>
-          <w:color w:val="00000A"/>
-          <w:szCs w:val="20"/>
-          <w:lang w:eastAsia="en-US"/>
-        </w:rPr>
-        <w:t>rpb-consol</w:t>
-      </w:r>
-      <w:r>
-        <w:rPr>
-          <w:color w:val="00000A"/>
-          <w:szCs w:val="20"/>
-          <w:lang w:eastAsia="en-US"/>
-        </w:rPr>
-        <w:t>e-image-dragonboard-410c.ext4</w:t>
-      </w:r>
-    </w:p>
-    <w:p>
-      <w:pPr>
-        <w:suppressAutoHyphens w:val="0"/>
-        <w:jc w:val="left"/>
-        <w:rPr>
-          <w:color w:val="00000A"/>
-          <w:szCs w:val="20"/>
-          <w:lang w:eastAsia="en-US"/>
-        </w:rPr>
-      </w:pPr>
-    </w:p>
-    <w:p>
-      <w:pPr>
-        <w:suppressAutoHyphens w:val="0"/>
-        <w:ind w:left="432"/>
-        <w:jc w:val="left"/>
-        <w:rPr>
-          <w:color w:val="00000A"/>
-          <w:szCs w:val="20"/>
-          <w:lang w:eastAsia="en-US"/>
-        </w:rPr>
-      </w:pPr>
-      <w:r>
-        <w:rPr>
-          <w:color w:val="00000A"/>
-          <w:szCs w:val="20"/>
-          <w:lang w:eastAsia="en-US"/>
-        </w:rPr>
-        <w:t xml:space="preserve">Path for Generated Binaries: </w:t>
+          <w:color w:val="00000A"/>
+          <w:szCs w:val="20"/>
+          <w:lang w:eastAsia="en-US"/>
+        </w:rPr>
+        <w:t xml:space="preserve"> the Images are build and ready to flash</w:t>
       </w:r>
       <w:r>
         <w:rPr>
           <w:b/>
-          <w:i/>
-          <w:color w:val="00000A"/>
-          <w:szCs w:val="20"/>
-          <w:lang w:eastAsia="en-US"/>
-        </w:rPr>
-        <w:t xml:space="preserve">&lt;Downloaded file path&gt; </w:t>
+          <w:color w:val="00000A"/>
+          <w:szCs w:val="20"/>
+          <w:lang w:eastAsia="en-US"/>
+        </w:rPr>
+        <w:t xml:space="preserve"> into dragon board</w:t>
       </w:r>
       <w:r>
         <w:rPr>
           <w:b/>
-          <w:i/>
-          <w:color w:val="00000A"/>
-          <w:szCs w:val="20"/>
-          <w:lang w:eastAsia="en-US"/>
-        </w:rPr>
-        <w:t>growhouse/gateway-db410c/apps_proc</w:t>
-      </w:r>
-      <w:r>
-        <w:rPr>
-          <w:b/>
-          <w:i/>
-          <w:color w:val="00000A"/>
-          <w:szCs w:val="20"/>
-          <w:lang w:eastAsia="en-US"/>
-        </w:rPr>
-        <w:t>/build/</w:t>
-      </w:r>
-      <w:r>
-        <w:rPr>
-          <w:b/>
-          <w:i/>
-          <w:color w:val="00000A"/>
-          <w:szCs w:val="20"/>
-          <w:lang w:eastAsia="en-US"/>
-        </w:rPr>
-        <w:t>tmp-glibc/deploy/images/dragonboard-410c/</w:t>
-      </w:r>
-    </w:p>
-    <w:p>
-      <w:pPr>
-        <w:suppressAutoHyphens w:val="0"/>
-        <w:ind w:left="432"/>
-        <w:jc w:val="left"/>
-        <w:rPr>
-          <w:color w:val="00000A"/>
-          <w:szCs w:val="20"/>
-          <w:lang w:eastAsia="en-US"/>
-        </w:rPr>
-      </w:pPr>
-    </w:p>
-    <w:p>
-      <w:pPr>
-        <w:suppressAutoHyphens w:val="0"/>
-        <w:ind w:left="432"/>
-        <w:jc w:val="left"/>
-        <w:rPr>
-          <w:color w:val="00000A"/>
-          <w:szCs w:val="20"/>
-          <w:lang w:eastAsia="en-US"/>
-        </w:rPr>
-      </w:pPr>
-      <w:r>
-        <w:rPr>
-          <w:color w:val="00000A"/>
-          <w:szCs w:val="20"/>
-          <w:lang w:eastAsia="en-US"/>
-        </w:rPr>
-        <w:t>Replace this generated firmware file</w:t>
-      </w:r>
-      <w:r>
-        <w:rPr>
-          <w:color w:val="00000A"/>
-          <w:szCs w:val="20"/>
-          <w:lang w:eastAsia="en-US"/>
-        </w:rPr>
-        <w:t>s</w:t>
-      </w:r>
-      <w:r>
-        <w:rPr>
-          <w:color w:val="00000A"/>
-          <w:szCs w:val="20"/>
-          <w:lang w:eastAsia="en-US"/>
-        </w:rPr>
-        <w:t xml:space="preserve"> </w:t>
-      </w:r>
-      <w:r>
-        <w:rPr>
-          <w:color w:val="00000A"/>
-          <w:szCs w:val="20"/>
-          <w:lang w:eastAsia="en-US"/>
-        </w:rPr>
-        <w:t xml:space="preserve">in the Gateway Firmware package </w:t>
-      </w:r>
-      <w:r>
-        <w:rPr>
-          <w:color w:val="00000A"/>
-          <w:szCs w:val="20"/>
-          <w:lang w:eastAsia="en-US"/>
-        </w:rPr>
-        <w:t xml:space="preserve">for flashing the gateway board, while following the Gateway flashing document </w:t>
-      </w:r>
-      <w:r>
-        <w:t>“</w:t>
-      </w:r>
-      <w:hyperlink r:id="rId11" w:history="1">
-        <w:r>
-          <w:rPr>
-            <w:rStyle w:val="Hyperlink"/>
-          </w:rPr>
-          <w:t>Gateway Flashing Guide</w:t>
-        </w:r>
-      </w:hyperlink>
-      <w:r>
-        <w:rPr>
-          <w:rStyle w:val="Hyperlink"/>
-        </w:rPr>
-        <w:t>”</w:t>
-      </w:r>
-      <w:bookmarkStart w:id="6" w:name="_GoBack"/>
-      <w:bookmarkEnd w:id="6"/>
-    </w:p>
-    <w:p>
-      <w:pPr>
-        <w:pStyle w:val="ListParagraph"/>
-        <w:suppressAutoHyphens w:val="0"/>
-        <w:ind w:left="1440"/>
-        <w:jc w:val="left"/>
-        <w:rPr>
-          <w:color w:val="00000A"/>
-          <w:szCs w:val="20"/>
-          <w:lang w:eastAsia="en-US"/>
-        </w:rPr>
-      </w:pPr>
+          <w:color w:val="00000A"/>
+          <w:szCs w:val="20"/>
+          <w:lang w:eastAsia="en-US"/>
+        </w:rPr>
+        <w:t>.</w:t>
+      </w:r>
     </w:p>
     <w:sectPr>
-      <w:headerReference w:type="even" r:id="rId12"/>
-      <w:headerReference w:type="default" r:id="rId13"/>
-      <w:footerReference w:type="even" r:id="rId14"/>
-      <w:footerReference w:type="default" r:id="rId15"/>
-      <w:headerReference w:type="first" r:id="rId16"/>
-      <w:footerReference w:type="first" r:id="rId17"/>
+      <w:headerReference w:type="even" r:id="rId9"/>
+      <w:headerReference w:type="default" r:id="rId10"/>
+      <w:footerReference w:type="even" r:id="rId11"/>
+      <w:footerReference w:type="default" r:id="rId12"/>
+      <w:headerReference w:type="first" r:id="rId13"/>
+      <w:footerReference w:type="first" r:id="rId14"/>
       <w:type w:val="continuous"/>
       <w:pgSz w:w="11906" w:h="16838"/>
       <w:pgMar w:top="1440" w:right="1105" w:bottom="994" w:left="1500" w:header="288" w:footer="432" w:gutter="0"/>
@@ -3944,7 +3545,7 @@
       <w:rPr>
         <w:noProof/>
       </w:rPr>
-      <w:t>6</w:t>
+      <w:t>5</w:t>
     </w:r>
     <w:r>
       <w:fldChar w:fldCharType="end"/>
@@ -3971,7 +3572,7 @@
       <w:rPr>
         <w:noProof/>
       </w:rPr>
-      <w:t>6</w:t>
+      <w:t>5</w:t>
     </w:r>
     <w:r>
       <w:fldChar w:fldCharType="end"/>
@@ -9876,7 +9477,7 @@
 </file>
 
 <file path=customXml/itemProps1.xml><?xml version="1.0" encoding="utf-8"?>
-<ds:datastoreItem xmlns:ds="http://schemas.openxmlformats.org/officeDocument/2006/customXml" ds:itemID="{BF3B6952-DAC7-4A6B-8800-2BB316B0822E}">
+<ds:datastoreItem xmlns:ds="http://schemas.openxmlformats.org/officeDocument/2006/customXml" ds:itemID="{5D0D4505-1674-4564-B85F-8AF5641C04E5}">
   <ds:schemaRefs>
     <ds:schemaRef ds:uri="http://schemas.openxmlformats.org/officeDocument/2006/bibliography"/>
   </ds:schemaRefs>

</xml_diff>